<commit_message>
Counting points and disabling button if no answer is selected, always injecting male qa
</commit_message>
<xml_diff>
--- a/app/Sprawozdanie.docx
+++ b/app/Sprawozdanie.docx
@@ -186,7 +186,63 @@
           <w:sz w:val="28"/>
           <w:szCs w:val="28"/>
         </w:rPr>
+        <w:t>Wyświetlanie innych odcieni kolorów w zależności od pory dnia (dzień/noc), tak aby użytkownik nie musiał przemęczać swoich oczu</w:t>
+      </w:r>
+    </w:p>
+    <w:p>
+      <w:pPr>
+        <w:pStyle w:val="Akapitzlist"/>
+        <w:numPr>
+          <w:ilvl w:val="0"/>
+          <w:numId w:val="1"/>
+        </w:numPr>
+        <w:rPr>
+          <w:sz w:val="28"/>
+          <w:szCs w:val="28"/>
+        </w:rPr>
+      </w:pPr>
+      <w:r>
+        <w:rPr>
+          <w:sz w:val="28"/>
+          <w:szCs w:val="28"/>
+        </w:rPr>
         <w:t>Ograniczone zasoby systemowe w telefonie</w:t>
+      </w:r>
+    </w:p>
+    <w:p>
+      <w:pPr>
+        <w:pStyle w:val="Akapitzlist"/>
+        <w:numPr>
+          <w:ilvl w:val="0"/>
+          <w:numId w:val="1"/>
+        </w:numPr>
+        <w:rPr>
+          <w:sz w:val="28"/>
+          <w:szCs w:val="28"/>
+        </w:rPr>
+      </w:pPr>
+      <w:r>
+        <w:rPr>
+          <w:sz w:val="28"/>
+          <w:szCs w:val="28"/>
+        </w:rPr>
+        <w:t>Dostęp do funkcji w bibliotece standardowej/</w:t>
+      </w:r>
+      <w:proofErr w:type="spellStart"/>
+      <w:r>
+        <w:rPr>
+          <w:sz w:val="28"/>
+          <w:szCs w:val="28"/>
+        </w:rPr>
+        <w:t>frameworku</w:t>
+      </w:r>
+      <w:proofErr w:type="spellEnd"/>
+      <w:r>
+        <w:rPr>
+          <w:sz w:val="28"/>
+          <w:szCs w:val="28"/>
+        </w:rPr>
+        <w:t xml:space="preserve"> Androida w zależności od używanej wersji androida</w:t>
       </w:r>
     </w:p>
     <w:p>
@@ -201,7 +257,21 @@
           <w:sz w:val="52"/>
           <w:szCs w:val="52"/>
         </w:rPr>
-        <w:t>Wykorzystane narzędzia:</w:t>
+        <w:t>Wykorzystane narzędzia</w:t>
+      </w:r>
+      <w:r>
+        <w:rPr>
+          <w:sz w:val="52"/>
+          <w:szCs w:val="52"/>
+        </w:rPr>
+        <w:t xml:space="preserve"> i technologie</w:t>
+      </w:r>
+      <w:r>
+        <w:rPr>
+          <w:sz w:val="52"/>
+          <w:szCs w:val="52"/>
+        </w:rPr>
+        <w:t>:</w:t>
       </w:r>
     </w:p>
     <w:p>
@@ -245,6 +315,45 @@
           <w:szCs w:val="28"/>
         </w:rPr>
       </w:pPr>
+      <w:proofErr w:type="spellStart"/>
+      <w:r>
+        <w:rPr>
+          <w:sz w:val="28"/>
+          <w:szCs w:val="28"/>
+        </w:rPr>
+        <w:t>Genrowanie</w:t>
+      </w:r>
+      <w:proofErr w:type="spellEnd"/>
+      <w:r>
+        <w:rPr>
+          <w:sz w:val="28"/>
+          <w:szCs w:val="28"/>
+        </w:rPr>
+        <w:t xml:space="preserve"> stylu i kolorów z Material3 </w:t>
+      </w:r>
+      <w:hyperlink r:id="rId5" w:anchor="/custom" w:history="1">
+        <w:r>
+          <w:rPr>
+            <w:rStyle w:val="Hipercze"/>
+            <w:sz w:val="28"/>
+            <w:szCs w:val="28"/>
+          </w:rPr>
+          <w:t>https://material-foundation.github.io/material-theme-builder/#/custom</w:t>
+        </w:r>
+      </w:hyperlink>
+    </w:p>
+    <w:p>
+      <w:pPr>
+        <w:pStyle w:val="Akapitzlist"/>
+        <w:numPr>
+          <w:ilvl w:val="0"/>
+          <w:numId w:val="2"/>
+        </w:numPr>
+        <w:rPr>
+          <w:sz w:val="28"/>
+          <w:szCs w:val="28"/>
+        </w:rPr>
+      </w:pPr>
       <w:r>
         <w:rPr>
           <w:sz w:val="28"/>
@@ -516,6 +625,7 @@
           <w:sz w:val="28"/>
           <w:szCs w:val="28"/>
         </w:rPr>
+        <w:lastRenderedPageBreak/>
         <w:t xml:space="preserve">MVVM (Model, </w:t>
       </w:r>
       <w:proofErr w:type="spellStart"/>
@@ -687,7 +797,6 @@
           <w:sz w:val="28"/>
           <w:szCs w:val="28"/>
         </w:rPr>
-        <w:lastRenderedPageBreak/>
         <w:t>Pliki XML – zarządzanie stałymi i wartościami, co pozwala na zmienianie ich w zależności od pory dnia, języka itp.</w:t>
       </w:r>
     </w:p>
@@ -1421,6 +1530,41 @@
       <w:contextualSpacing/>
     </w:pPr>
   </w:style>
+  <w:style w:type="character" w:styleId="Hipercze">
+    <w:name w:val="Hyperlink"/>
+    <w:basedOn w:val="Domylnaczcionkaakapitu"/>
+    <w:uiPriority w:val="99"/>
+    <w:unhideWhenUsed/>
+    <w:rsid w:val="00661986"/>
+    <w:rPr>
+      <w:color w:val="0563C1" w:themeColor="hyperlink"/>
+      <w:u w:val="single"/>
+    </w:rPr>
+  </w:style>
+  <w:style w:type="character" w:styleId="Nierozpoznanawzmianka">
+    <w:name w:val="Unresolved Mention"/>
+    <w:basedOn w:val="Domylnaczcionkaakapitu"/>
+    <w:uiPriority w:val="99"/>
+    <w:semiHidden/>
+    <w:unhideWhenUsed/>
+    <w:rsid w:val="00661986"/>
+    <w:rPr>
+      <w:color w:val="605E5C"/>
+      <w:shd w:val="clear" w:color="auto" w:fill="E1DFDD"/>
+    </w:rPr>
+  </w:style>
+  <w:style w:type="character" w:styleId="UyteHipercze">
+    <w:name w:val="FollowedHyperlink"/>
+    <w:basedOn w:val="Domylnaczcionkaakapitu"/>
+    <w:uiPriority w:val="99"/>
+    <w:semiHidden/>
+    <w:unhideWhenUsed/>
+    <w:rsid w:val="00661986"/>
+    <w:rPr>
+      <w:color w:val="954F72" w:themeColor="followedHyperlink"/>
+      <w:u w:val="single"/>
+    </w:rPr>
+  </w:style>
 </w:styles>
 </file>
 

</xml_diff>